<commit_message>
added eda doc for three first volunteers
</commit_message>
<xml_diff>
--- a/Matlab/DataExamples/ejemploBioSpeech/EDA_BioSpeechVolunteers.docx
+++ b/Matlab/DataExamples/ejemploBioSpeech/EDA_BioSpeechVolunteers.docx
@@ -127,13 +127,8 @@
           <w:numId w:val="1"/>
         </w:numPr>
       </w:pPr>
-      <w:proofErr w:type="spellStart"/>
-      <w:r>
-        <w:t>HR_mean</w:t>
-      </w:r>
-      <w:proofErr w:type="spellEnd"/>
-      <w:r>
-        <w:t xml:space="preserve"> = 107 bpm</w:t>
+      <w:r>
+        <w:t>HR_mean = 107 bpm</w:t>
       </w:r>
     </w:p>
     <w:p>
@@ -144,19 +139,9 @@
           <w:numId w:val="1"/>
         </w:numPr>
       </w:pPr>
-      <w:proofErr w:type="spellStart"/>
-      <w:r>
-        <w:t>HRV_sdnn</w:t>
-      </w:r>
-      <w:proofErr w:type="spellEnd"/>
-      <w:r>
-        <w:t xml:space="preserve"> = 21 </w:t>
-      </w:r>
-      <w:proofErr w:type="spellStart"/>
-      <w:r>
-        <w:t>ms</w:t>
-      </w:r>
-      <w:proofErr w:type="spellEnd"/>
+      <w:r>
+        <w:t>HRV_sdnn = 21 ms</w:t>
+      </w:r>
     </w:p>
     <w:p>
       <w:pPr>
@@ -166,19 +151,9 @@
           <w:numId w:val="1"/>
         </w:numPr>
       </w:pPr>
-      <w:proofErr w:type="spellStart"/>
-      <w:r>
-        <w:t>HRV_rmssd</w:t>
-      </w:r>
-      <w:proofErr w:type="spellEnd"/>
-      <w:r>
-        <w:t xml:space="preserve"> = 0.189 </w:t>
-      </w:r>
-      <w:proofErr w:type="spellStart"/>
-      <w:r>
-        <w:t>ms</w:t>
-      </w:r>
-      <w:proofErr w:type="spellEnd"/>
+      <w:r>
+        <w:t>HRV_rmssd = 0.189 ms</w:t>
+      </w:r>
     </w:p>
     <w:p>
       <w:pPr>
@@ -349,15 +324,7 @@
         <w:sym w:font="Wingdings" w:char="F0E0"/>
       </w:r>
       <w:r>
-        <w:t xml:space="preserve"> </w:t>
-      </w:r>
-      <w:proofErr w:type="spellStart"/>
-      <w:r>
-        <w:t>Gmean</w:t>
-      </w:r>
-      <w:proofErr w:type="spellEnd"/>
-      <w:r>
-        <w:t xml:space="preserve"> = 100%</w:t>
+        <w:t xml:space="preserve"> Gmean = 100%</w:t>
       </w:r>
     </w:p>
     <w:p>
@@ -369,13 +336,29 @@
         </w:numPr>
       </w:pPr>
       <w:r>
-        <w:t>KNN (</w:t>
-      </w:r>
-      <w:proofErr w:type="spellStart"/>
-      <w:r>
-        <w:t>seuclidean</w:t>
-      </w:r>
-      <w:proofErr w:type="spellEnd"/>
+        <w:t xml:space="preserve">KNN (seuclidean) </w:t>
+      </w:r>
+      <w:r>
+        <w:sym w:font="Wingdings" w:char="F0E0"/>
+      </w:r>
+      <w:r>
+        <w:t xml:space="preserve"> Gmean = 96.08% (worst result)</w:t>
+      </w:r>
+    </w:p>
+    <w:p>
+      <w:pPr>
+        <w:pStyle w:val="Prrafodelista"/>
+        <w:numPr>
+          <w:ilvl w:val="0"/>
+          <w:numId w:val="2"/>
+        </w:numPr>
+      </w:pPr>
+      <w:r>
+        <w:t>ENS (</w:t>
+      </w:r>
+      <w:r>
+        <w:t>GentleBoost</w:t>
+      </w:r>
       <w:r>
         <w:t xml:space="preserve">) </w:t>
       </w:r>
@@ -383,49 +366,7 @@
         <w:sym w:font="Wingdings" w:char="F0E0"/>
       </w:r>
       <w:r>
-        <w:t xml:space="preserve"> </w:t>
-      </w:r>
-      <w:proofErr w:type="spellStart"/>
-      <w:r>
-        <w:t>Gmean</w:t>
-      </w:r>
-      <w:proofErr w:type="spellEnd"/>
-      <w:r>
-        <w:t xml:space="preserve"> = 96.08% (worst result)</w:t>
-      </w:r>
-    </w:p>
-    <w:p>
-      <w:pPr>
-        <w:pStyle w:val="Prrafodelista"/>
-        <w:numPr>
-          <w:ilvl w:val="0"/>
-          <w:numId w:val="2"/>
-        </w:numPr>
-      </w:pPr>
-      <w:r>
-        <w:t>ENS (</w:t>
-      </w:r>
-      <w:proofErr w:type="spellStart"/>
-      <w:r>
-        <w:t>GentleBoost</w:t>
-      </w:r>
-      <w:proofErr w:type="spellEnd"/>
-      <w:r>
-        <w:t xml:space="preserve">) </w:t>
-      </w:r>
-      <w:r>
-        <w:sym w:font="Wingdings" w:char="F0E0"/>
-      </w:r>
-      <w:r>
-        <w:t xml:space="preserve"> </w:t>
-      </w:r>
-      <w:proofErr w:type="spellStart"/>
-      <w:r>
-        <w:t>Gmean</w:t>
-      </w:r>
-      <w:proofErr w:type="spellEnd"/>
-      <w:r>
-        <w:t xml:space="preserve"> = 100%</w:t>
+        <w:t xml:space="preserve"> Gmean = 100%</w:t>
       </w:r>
     </w:p>
     <w:p/>
@@ -499,13 +440,8 @@
           <w:numId w:val="1"/>
         </w:numPr>
       </w:pPr>
-      <w:proofErr w:type="spellStart"/>
-      <w:r>
-        <w:t>HR_mean</w:t>
-      </w:r>
-      <w:proofErr w:type="spellEnd"/>
-      <w:r>
-        <w:t xml:space="preserve"> = 1</w:t>
+      <w:r>
+        <w:t>HR_mean = 1</w:t>
       </w:r>
       <w:r>
         <w:t>13</w:t>
@@ -522,25 +458,15 @@
           <w:numId w:val="1"/>
         </w:numPr>
       </w:pPr>
-      <w:proofErr w:type="spellStart"/>
-      <w:r>
-        <w:t>HRV_sdnn</w:t>
-      </w:r>
-      <w:proofErr w:type="spellEnd"/>
-      <w:r>
-        <w:t xml:space="preserve"> = </w:t>
+      <w:r>
+        <w:t xml:space="preserve">HRV_sdnn = </w:t>
       </w:r>
       <w:r>
         <w:t>21.3</w:t>
       </w:r>
       <w:r>
-        <w:t xml:space="preserve"> </w:t>
-      </w:r>
-      <w:proofErr w:type="spellStart"/>
-      <w:r>
-        <w:t>ms</w:t>
-      </w:r>
-      <w:proofErr w:type="spellEnd"/>
+        <w:t xml:space="preserve"> ms</w:t>
+      </w:r>
     </w:p>
     <w:p>
       <w:pPr>
@@ -550,25 +476,15 @@
           <w:numId w:val="1"/>
         </w:numPr>
       </w:pPr>
-      <w:proofErr w:type="spellStart"/>
-      <w:r>
-        <w:t>HRV_rmssd</w:t>
-      </w:r>
-      <w:proofErr w:type="spellEnd"/>
-      <w:r>
-        <w:t xml:space="preserve"> = 0.</w:t>
+      <w:r>
+        <w:t>HRV_rmssd = 0.</w:t>
       </w:r>
       <w:r>
         <w:t>403</w:t>
       </w:r>
       <w:r>
-        <w:t xml:space="preserve"> </w:t>
-      </w:r>
-      <w:proofErr w:type="spellStart"/>
-      <w:r>
-        <w:t>ms</w:t>
-      </w:r>
-      <w:proofErr w:type="spellEnd"/>
+        <w:t xml:space="preserve"> ms</w:t>
+      </w:r>
     </w:p>
     <w:p>
       <w:pPr>
@@ -740,16 +656,8 @@
           </wp:inline>
         </w:drawing>
       </w:r>
-      <w:bookmarkStart w:id="0" w:name="_GoBack"/>
-      <w:bookmarkEnd w:id="0"/>
     </w:p>
     <w:p/>
-    <w:p/>
-    <w:p>
-      <w:r>
-        <w:t>Dependent Training:</w:t>
-      </w:r>
-    </w:p>
     <w:p>
       <w:pPr>
         <w:jc w:val="center"/>
@@ -758,6 +666,59 @@
         <w:rPr>
           <w:noProof/>
         </w:rPr>
+        <w:drawing>
+          <wp:inline distT="0" distB="0" distL="0" distR="0" wp14:anchorId="58F501EA" wp14:editId="488BD890">
+            <wp:extent cx="4698278" cy="3690867"/>
+            <wp:effectExtent l="0" t="0" r="7620" b="5080"/>
+            <wp:docPr id="19" name="Imagen 19"/>
+            <wp:cNvGraphicFramePr>
+              <a:graphicFrameLocks xmlns:a="http://schemas.openxmlformats.org/drawingml/2006/main" noChangeAspect="1"/>
+            </wp:cNvGraphicFramePr>
+            <a:graphic xmlns:a="http://schemas.openxmlformats.org/drawingml/2006/main">
+              <a:graphicData uri="http://schemas.openxmlformats.org/drawingml/2006/picture">
+                <pic:pic xmlns:pic="http://schemas.openxmlformats.org/drawingml/2006/picture">
+                  <pic:nvPicPr>
+                    <pic:cNvPr id="1" name=""/>
+                    <pic:cNvPicPr/>
+                  </pic:nvPicPr>
+                  <pic:blipFill>
+                    <a:blip r:embed="rId13"/>
+                    <a:stretch>
+                      <a:fillRect/>
+                    </a:stretch>
+                  </pic:blipFill>
+                  <pic:spPr>
+                    <a:xfrm>
+                      <a:off x="0" y="0"/>
+                      <a:ext cx="4707878" cy="3698409"/>
+                    </a:xfrm>
+                    <a:prstGeom prst="rect">
+                      <a:avLst/>
+                    </a:prstGeom>
+                  </pic:spPr>
+                </pic:pic>
+              </a:graphicData>
+            </a:graphic>
+          </wp:inline>
+        </w:drawing>
+      </w:r>
+      <w:bookmarkStart w:id="0" w:name="_GoBack"/>
+      <w:bookmarkEnd w:id="0"/>
+    </w:p>
+    <w:p>
+      <w:r>
+        <w:t>Dependent Training:</w:t>
+      </w:r>
+    </w:p>
+    <w:p>
+      <w:pPr>
+        <w:jc w:val="center"/>
+      </w:pPr>
+      <w:r>
+        <w:rPr>
+          <w:noProof/>
+        </w:rPr>
+        <w:lastRenderedPageBreak/>
         <w:drawing>
           <wp:inline distT="0" distB="0" distL="0" distR="0" wp14:anchorId="2DE48BBE" wp14:editId="33D1D622">
             <wp:extent cx="4648911" cy="1812992"/>
@@ -846,15 +807,7 @@
         <w:sym w:font="Wingdings" w:char="F0E0"/>
       </w:r>
       <w:r>
-        <w:t xml:space="preserve"> </w:t>
-      </w:r>
-      <w:proofErr w:type="spellStart"/>
-      <w:r>
-        <w:t>Gmean</w:t>
-      </w:r>
-      <w:proofErr w:type="spellEnd"/>
-      <w:r>
-        <w:t xml:space="preserve"> = 100%</w:t>
+        <w:t xml:space="preserve"> Gmean = 100%</w:t>
       </w:r>
     </w:p>
     <w:p>
@@ -866,13 +819,35 @@
         </w:numPr>
       </w:pPr>
       <w:r>
-        <w:t>KNN (</w:t>
-      </w:r>
-      <w:proofErr w:type="spellStart"/>
-      <w:r>
-        <w:t>seuclidean</w:t>
-      </w:r>
-      <w:proofErr w:type="spellEnd"/>
+        <w:t xml:space="preserve">KNN (seuclidean) </w:t>
+      </w:r>
+      <w:r>
+        <w:sym w:font="Wingdings" w:char="F0E0"/>
+      </w:r>
+      <w:r>
+        <w:t xml:space="preserve"> Gmean = </w:t>
+      </w:r>
+      <w:r>
+        <w:t>100</w:t>
+      </w:r>
+      <w:r>
+        <w:t xml:space="preserve">% </w:t>
+      </w:r>
+    </w:p>
+    <w:p>
+      <w:pPr>
+        <w:pStyle w:val="Prrafodelista"/>
+        <w:numPr>
+          <w:ilvl w:val="0"/>
+          <w:numId w:val="2"/>
+        </w:numPr>
+      </w:pPr>
+      <w:r>
+        <w:t>ENS (</w:t>
+      </w:r>
+      <w:r>
+        <w:t>Bag</w:t>
+      </w:r>
       <w:r>
         <w:t xml:space="preserve">) </w:t>
       </w:r>
@@ -880,53 +855,7 @@
         <w:sym w:font="Wingdings" w:char="F0E0"/>
       </w:r>
       <w:r>
-        <w:t xml:space="preserve"> </w:t>
-      </w:r>
-      <w:proofErr w:type="spellStart"/>
-      <w:r>
-        <w:t>Gmean</w:t>
-      </w:r>
-      <w:proofErr w:type="spellEnd"/>
-      <w:r>
-        <w:t xml:space="preserve"> = </w:t>
-      </w:r>
-      <w:r>
-        <w:t>100</w:t>
-      </w:r>
-      <w:r>
-        <w:t xml:space="preserve">% </w:t>
-      </w:r>
-    </w:p>
-    <w:p>
-      <w:pPr>
-        <w:pStyle w:val="Prrafodelista"/>
-        <w:numPr>
-          <w:ilvl w:val="0"/>
-          <w:numId w:val="2"/>
-        </w:numPr>
-      </w:pPr>
-      <w:r>
-        <w:t>ENS (</w:t>
-      </w:r>
-      <w:r>
-        <w:t>Bag</w:t>
-      </w:r>
-      <w:r>
-        <w:t xml:space="preserve">) </w:t>
-      </w:r>
-      <w:r>
-        <w:sym w:font="Wingdings" w:char="F0E0"/>
-      </w:r>
-      <w:r>
-        <w:t xml:space="preserve"> </w:t>
-      </w:r>
-      <w:proofErr w:type="spellStart"/>
-      <w:r>
-        <w:t>Gmean</w:t>
-      </w:r>
-      <w:proofErr w:type="spellEnd"/>
-      <w:r>
-        <w:t xml:space="preserve"> = 100%</w:t>
+        <w:t xml:space="preserve"> Gmean = 100%</w:t>
       </w:r>
     </w:p>
     <w:p/>
@@ -945,54 +874,11 @@
         <w:rPr>
           <w:noProof/>
         </w:rPr>
-        <w:lastRenderedPageBreak/>
         <w:drawing>
           <wp:inline distT="0" distB="0" distL="0" distR="0" wp14:anchorId="7FE6CFA7" wp14:editId="5F4484E6">
             <wp:extent cx="5029200" cy="3981450"/>
             <wp:effectExtent l="0" t="0" r="0" b="0"/>
             <wp:docPr id="6" name="Imagen 6"/>
-            <wp:cNvGraphicFramePr>
-              <a:graphicFrameLocks xmlns:a="http://schemas.openxmlformats.org/drawingml/2006/main" noChangeAspect="1"/>
-            </wp:cNvGraphicFramePr>
-            <a:graphic xmlns:a="http://schemas.openxmlformats.org/drawingml/2006/main">
-              <a:graphicData uri="http://schemas.openxmlformats.org/drawingml/2006/picture">
-                <pic:pic xmlns:pic="http://schemas.openxmlformats.org/drawingml/2006/picture">
-                  <pic:nvPicPr>
-                    <pic:cNvPr id="1" name=""/>
-                    <pic:cNvPicPr/>
-                  </pic:nvPicPr>
-                  <pic:blipFill>
-                    <a:blip r:embed="rId13"/>
-                    <a:stretch>
-                      <a:fillRect/>
-                    </a:stretch>
-                  </pic:blipFill>
-                  <pic:spPr>
-                    <a:xfrm>
-                      <a:off x="0" y="0"/>
-                      <a:ext cx="5029200" cy="3981450"/>
-                    </a:xfrm>
-                    <a:prstGeom prst="rect">
-                      <a:avLst/>
-                    </a:prstGeom>
-                  </pic:spPr>
-                </pic:pic>
-              </a:graphicData>
-            </a:graphic>
-          </wp:inline>
-        </w:drawing>
-      </w:r>
-    </w:p>
-    <w:p>
-      <w:r>
-        <w:rPr>
-          <w:noProof/>
-        </w:rPr>
-        <w:drawing>
-          <wp:inline distT="0" distB="0" distL="0" distR="0" wp14:anchorId="736A75AB" wp14:editId="4B9881C8">
-            <wp:extent cx="5400040" cy="4112895"/>
-            <wp:effectExtent l="0" t="0" r="0" b="1905"/>
-            <wp:docPr id="7" name="Imagen 7"/>
             <wp:cNvGraphicFramePr>
               <a:graphicFrameLocks xmlns:a="http://schemas.openxmlformats.org/drawingml/2006/main" noChangeAspect="1"/>
             </wp:cNvGraphicFramePr>
@@ -1012,6 +898,49 @@
                   <pic:spPr>
                     <a:xfrm>
                       <a:off x="0" y="0"/>
+                      <a:ext cx="5029200" cy="3981450"/>
+                    </a:xfrm>
+                    <a:prstGeom prst="rect">
+                      <a:avLst/>
+                    </a:prstGeom>
+                  </pic:spPr>
+                </pic:pic>
+              </a:graphicData>
+            </a:graphic>
+          </wp:inline>
+        </w:drawing>
+      </w:r>
+    </w:p>
+    <w:p>
+      <w:r>
+        <w:rPr>
+          <w:noProof/>
+        </w:rPr>
+        <w:lastRenderedPageBreak/>
+        <w:drawing>
+          <wp:inline distT="0" distB="0" distL="0" distR="0" wp14:anchorId="736A75AB" wp14:editId="4B9881C8">
+            <wp:extent cx="5400040" cy="4112895"/>
+            <wp:effectExtent l="0" t="0" r="0" b="1905"/>
+            <wp:docPr id="7" name="Imagen 7"/>
+            <wp:cNvGraphicFramePr>
+              <a:graphicFrameLocks xmlns:a="http://schemas.openxmlformats.org/drawingml/2006/main" noChangeAspect="1"/>
+            </wp:cNvGraphicFramePr>
+            <a:graphic xmlns:a="http://schemas.openxmlformats.org/drawingml/2006/main">
+              <a:graphicData uri="http://schemas.openxmlformats.org/drawingml/2006/picture">
+                <pic:pic xmlns:pic="http://schemas.openxmlformats.org/drawingml/2006/picture">
+                  <pic:nvPicPr>
+                    <pic:cNvPr id="1" name=""/>
+                    <pic:cNvPicPr/>
+                  </pic:nvPicPr>
+                  <pic:blipFill>
+                    <a:blip r:embed="rId15"/>
+                    <a:stretch>
+                      <a:fillRect/>
+                    </a:stretch>
+                  </pic:blipFill>
+                  <pic:spPr>
+                    <a:xfrm>
+                      <a:off x="0" y="0"/>
                       <a:ext cx="5400040" cy="4112895"/>
                     </a:xfrm>
                     <a:prstGeom prst="rect">
@@ -1030,7 +959,6 @@
         <w:rPr>
           <w:noProof/>
         </w:rPr>
-        <w:lastRenderedPageBreak/>
         <mc:AlternateContent>
           <mc:Choice Requires="wps">
             <w:drawing>
@@ -1095,7 +1023,7 @@
           </mc:Choice>
           <mc:Fallback>
             <w:pict>
-              <v:oval w14:anchorId="1F437DB3" id="Elipse 13" o:spid="_x0000_s1026" style="position:absolute;margin-left:339.45pt;margin-top:33.4pt;width:37.05pt;height:198.25pt;z-index:251666432;visibility:visible;mso-wrap-style:square;mso-width-percent:0;mso-height-percent:0;mso-wrap-distance-left:9pt;mso-wrap-distance-top:0;mso-wrap-distance-right:9pt;mso-wrap-distance-bottom:0;mso-position-horizontal:absolute;mso-position-horizontal-relative:text;mso-position-vertical:absolute;mso-position-vertical-relative:text;mso-width-percent:0;mso-height-percent:0;mso-width-relative:margin;mso-height-relative:margin;v-text-anchor:middle" o:gfxdata="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" filled="f" strokecolor="black [3200]" strokeweight="1pt">
+              <v:oval w14:anchorId="7C0D481C" id="Elipse 13" o:spid="_x0000_s1026" style="position:absolute;margin-left:339.45pt;margin-top:33.4pt;width:37.05pt;height:198.25pt;z-index:251666432;visibility:visible;mso-wrap-style:square;mso-width-percent:0;mso-height-percent:0;mso-wrap-distance-left:9pt;mso-wrap-distance-top:0;mso-wrap-distance-right:9pt;mso-wrap-distance-bottom:0;mso-position-horizontal:absolute;mso-position-horizontal-relative:text;mso-position-vertical:absolute;mso-position-vertical-relative:text;mso-width-percent:0;mso-height-percent:0;mso-width-relative:margin;mso-height-relative:margin;v-text-anchor:middle" o:gfxdata="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" filled="f" strokecolor="black [3200]" strokeweight="1pt">
                 <v:stroke joinstyle="miter"/>
               </v:oval>
             </w:pict>
@@ -1167,7 +1095,7 @@
           </mc:Choice>
           <mc:Fallback>
             <w:pict>
-              <v:oval w14:anchorId="64846848" id="Elipse 12" o:spid="_x0000_s1026" style="position:absolute;margin-left:77.75pt;margin-top:87.1pt;width:22.05pt;height:150.45pt;z-index:251664384;visibility:visible;mso-wrap-style:square;mso-width-percent:0;mso-wrap-distance-left:9pt;mso-wrap-distance-top:0;mso-wrap-distance-right:9pt;mso-wrap-distance-bottom:0;mso-position-horizontal:absolute;mso-position-horizontal-relative:text;mso-position-vertical:absolute;mso-position-vertical-relative:text;mso-width-percent:0;mso-width-relative:margin;v-text-anchor:middle" o:gfxdata="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" filled="f" strokecolor="black [3200]" strokeweight="1pt">
+              <v:oval w14:anchorId="63936E24" id="Elipse 12" o:spid="_x0000_s1026" style="position:absolute;margin-left:77.75pt;margin-top:87.1pt;width:22.05pt;height:150.45pt;z-index:251664384;visibility:visible;mso-wrap-style:square;mso-width-percent:0;mso-wrap-distance-left:9pt;mso-wrap-distance-top:0;mso-wrap-distance-right:9pt;mso-wrap-distance-bottom:0;mso-position-horizontal:absolute;mso-position-horizontal-relative:text;mso-position-vertical:absolute;mso-position-vertical-relative:text;mso-width-percent:0;mso-width-relative:margin;v-text-anchor:middle" o:gfxdata="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" filled="f" strokecolor="black [3200]" strokeweight="1pt">
                 <v:stroke joinstyle="miter"/>
               </v:oval>
             </w:pict>
@@ -1242,7 +1170,7 @@
           </mc:Choice>
           <mc:Fallback>
             <w:pict>
-              <v:oval w14:anchorId="239C94D5" id="Elipse 11" o:spid="_x0000_s1026" style="position:absolute;margin-left:339.4pt;margin-top:175.2pt;width:13.45pt;height:16.65pt;z-index:251663360;visibility:visible;mso-wrap-style:square;mso-width-percent:0;mso-height-percent:0;mso-wrap-distance-left:9pt;mso-wrap-distance-top:0;mso-wrap-distance-right:9pt;mso-wrap-distance-bottom:0;mso-position-horizontal:absolute;mso-position-horizontal-relative:text;mso-position-vertical:absolute;mso-position-vertical-relative:text;mso-width-percent:0;mso-height-percent:0;mso-width-relative:margin;mso-height-relative:margin;v-text-anchor:middle" o:gfxdata="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" filled="f" strokecolor="#70ad47 [3209]" strokeweight="1pt">
+              <v:oval w14:anchorId="11128215" id="Elipse 11" o:spid="_x0000_s1026" style="position:absolute;margin-left:339.4pt;margin-top:175.2pt;width:13.45pt;height:16.65pt;z-index:251663360;visibility:visible;mso-wrap-style:square;mso-width-percent:0;mso-height-percent:0;mso-wrap-distance-left:9pt;mso-wrap-distance-top:0;mso-wrap-distance-right:9pt;mso-wrap-distance-bottom:0;mso-position-horizontal:absolute;mso-position-horizontal-relative:text;mso-position-vertical:absolute;mso-position-vertical-relative:text;mso-width-percent:0;mso-height-percent:0;mso-width-relative:margin;mso-height-relative:margin;v-text-anchor:middle" o:gfxdata="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" filled="f" strokecolor="#70ad47 [3209]" strokeweight="1pt">
                 <v:stroke joinstyle="miter"/>
               </v:oval>
             </w:pict>
@@ -1311,7 +1239,7 @@
           </mc:Choice>
           <mc:Fallback>
             <w:pict>
-              <v:oval w14:anchorId="55F08E34" id="Elipse 10" o:spid="_x0000_s1026" style="position:absolute;margin-left:249.85pt;margin-top:140.45pt;width:17.2pt;height:19.9pt;z-index:251661312;visibility:visible;mso-wrap-style:square;mso-wrap-distance-left:9pt;mso-wrap-distance-top:0;mso-wrap-distance-right:9pt;mso-wrap-distance-bottom:0;mso-position-horizontal:absolute;mso-position-horizontal-relative:text;mso-position-vertical:absolute;mso-position-vertical-relative:text;v-text-anchor:middle" o:gfxdata="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" filled="f" strokecolor="#70ad47 [3209]" strokeweight="1pt">
+              <v:oval w14:anchorId="3D54B78E" id="Elipse 10" o:spid="_x0000_s1026" style="position:absolute;margin-left:249.85pt;margin-top:140.45pt;width:17.2pt;height:19.9pt;z-index:251661312;visibility:visible;mso-wrap-style:square;mso-wrap-distance-left:9pt;mso-wrap-distance-top:0;mso-wrap-distance-right:9pt;mso-wrap-distance-bottom:0;mso-position-horizontal:absolute;mso-position-horizontal-relative:text;mso-position-vertical:absolute;mso-position-vertical-relative:text;v-text-anchor:middle" o:gfxdata="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" filled="f" strokecolor="#70ad47 [3209]" strokeweight="1pt">
                 <v:stroke joinstyle="miter"/>
               </v:oval>
             </w:pict>
@@ -1380,7 +1308,7 @@
           </mc:Choice>
           <mc:Fallback>
             <w:pict>
-              <v:oval w14:anchorId="736C298D" id="Elipse 9" o:spid="_x0000_s1026" style="position:absolute;margin-left:193.3pt;margin-top:128.5pt;width:17.2pt;height:19.9pt;z-index:251659264;visibility:visible;mso-wrap-style:square;mso-wrap-distance-left:9pt;mso-wrap-distance-top:0;mso-wrap-distance-right:9pt;mso-wrap-distance-bottom:0;mso-position-horizontal:absolute;mso-position-horizontal-relative:text;mso-position-vertical:absolute;mso-position-vertical-relative:text;v-text-anchor:middle" o:gfxdata="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" filled="f" strokecolor="#70ad47 [3209]" strokeweight="1pt">
+              <v:oval w14:anchorId="59E23A78" id="Elipse 9" o:spid="_x0000_s1026" style="position:absolute;margin-left:193.3pt;margin-top:128.5pt;width:17.2pt;height:19.9pt;z-index:251659264;visibility:visible;mso-wrap-style:square;mso-wrap-distance-left:9pt;mso-wrap-distance-top:0;mso-wrap-distance-right:9pt;mso-wrap-distance-bottom:0;mso-position-horizontal:absolute;mso-position-horizontal-relative:text;mso-position-vertical:absolute;mso-position-vertical-relative:text;v-text-anchor:middle" o:gfxdata="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" filled="f" strokecolor="#70ad47 [3209]" strokeweight="1pt">
                 <v:stroke joinstyle="miter"/>
               </v:oval>
             </w:pict>
@@ -1407,7 +1335,7 @@
                     <pic:cNvPicPr/>
                   </pic:nvPicPr>
                   <pic:blipFill>
-                    <a:blip r:embed="rId15"/>
+                    <a:blip r:embed="rId16"/>
                     <a:stretch>
                       <a:fillRect/>
                     </a:stretch>
@@ -1431,6 +1359,7 @@
     <w:p/>
     <w:p>
       <w:r>
+        <w:lastRenderedPageBreak/>
         <w:t>German:</w:t>
       </w:r>
     </w:p>
@@ -1442,19 +1371,9 @@
           <w:numId w:val="1"/>
         </w:numPr>
       </w:pPr>
-      <w:proofErr w:type="spellStart"/>
-      <w:r>
-        <w:t>HR_mean</w:t>
-      </w:r>
-      <w:proofErr w:type="spellEnd"/>
-      <w:r>
-        <w:t xml:space="preserve"> </w:t>
-      </w:r>
-      <w:proofErr w:type="gramStart"/>
-      <w:r>
-        <w:t>=  bpm</w:t>
-      </w:r>
-      <w:proofErr w:type="gramEnd"/>
+      <w:r>
+        <w:t>HR_mean =  bpm</w:t>
+      </w:r>
     </w:p>
     <w:p>
       <w:pPr>
@@ -1464,25 +1383,15 @@
           <w:numId w:val="1"/>
         </w:numPr>
       </w:pPr>
-      <w:proofErr w:type="spellStart"/>
-      <w:r>
-        <w:t>HRV_sdnn</w:t>
-      </w:r>
-      <w:proofErr w:type="spellEnd"/>
-      <w:r>
-        <w:t xml:space="preserve"> = </w:t>
+      <w:r>
+        <w:t xml:space="preserve">HRV_sdnn = </w:t>
       </w:r>
       <w:r>
         <w:t>118</w:t>
       </w:r>
       <w:r>
-        <w:t xml:space="preserve"> </w:t>
-      </w:r>
-      <w:proofErr w:type="spellStart"/>
-      <w:r>
-        <w:t>ms</w:t>
-      </w:r>
-      <w:proofErr w:type="spellEnd"/>
+        <w:t xml:space="preserve"> ms</w:t>
+      </w:r>
     </w:p>
     <w:p>
       <w:pPr>
@@ -1492,25 +1401,15 @@
           <w:numId w:val="1"/>
         </w:numPr>
       </w:pPr>
-      <w:proofErr w:type="spellStart"/>
-      <w:r>
-        <w:t>HRV_rmssd</w:t>
-      </w:r>
-      <w:proofErr w:type="spellEnd"/>
-      <w:r>
-        <w:t xml:space="preserve"> = </w:t>
+      <w:r>
+        <w:t xml:space="preserve">HRV_rmssd = </w:t>
       </w:r>
       <w:r>
         <w:t>1.3</w:t>
       </w:r>
       <w:r>
-        <w:t xml:space="preserve"> </w:t>
-      </w:r>
-      <w:proofErr w:type="spellStart"/>
-      <w:r>
-        <w:t>ms</w:t>
-      </w:r>
-      <w:proofErr w:type="spellEnd"/>
+        <w:t xml:space="preserve"> ms</w:t>
+      </w:r>
     </w:p>
     <w:p>
       <w:pPr>
@@ -1547,7 +1446,6 @@
         <w:rPr>
           <w:noProof/>
         </w:rPr>
-        <w:lastRenderedPageBreak/>
         <w:drawing>
           <wp:inline distT="0" distB="0" distL="0" distR="0" wp14:anchorId="2C1922F9" wp14:editId="5B4A75F9">
             <wp:extent cx="4972050" cy="3876675"/>
@@ -1564,7 +1462,7 @@
                     <pic:cNvPicPr/>
                   </pic:nvPicPr>
                   <pic:blipFill>
-                    <a:blip r:embed="rId16"/>
+                    <a:blip r:embed="rId17"/>
                     <a:stretch>
                       <a:fillRect/>
                     </a:stretch>

</xml_diff>